<commit_message>
Database Tables created for Game1
</commit_message>
<xml_diff>
--- a/COMP229-006-Project-1-External-Document.docx
+++ b/COMP229-006-Project-1-External-Document.docx
@@ -4228,7 +4228,7 @@
                                         </pic:cNvPicPr>
                                       </pic:nvPicPr>
                                       <pic:blipFill>
-                                        <a:blip r:embed="rId8">
+                                        <a:blip r:embed="rId9">
                                           <a:extLst>
                                             <a:ext uri="{28A0092B-C50C-407E-A947-70E740481C1C}">
                                               <a14:useLocalDpi xmlns:a14="http://schemas.microsoft.com/office/drawing/2010/main" val="0"/>
@@ -4726,7 +4726,7 @@
                     </pic:cNvPicPr>
                   </pic:nvPicPr>
                   <pic:blipFill>
-                    <a:blip r:embed="rId9">
+                    <a:blip r:embed="rId10">
                       <a:extLst>
                         <a:ext uri="{28A0092B-C50C-407E-A947-70E740481C1C}">
                           <a14:useLocalDpi xmlns:a14="http://schemas.microsoft.com/office/drawing/2010/main" val="0"/>
@@ -4818,21 +4818,7 @@
           <w:rFonts w:cstheme="minorHAnsi"/>
           <w:sz w:val="32"/>
         </w:rPr>
-        <w:t>track</w:t>
-      </w:r>
-      <w:r>
-        <w:rPr>
-          <w:rFonts w:cstheme="minorHAnsi"/>
-          <w:sz w:val="32"/>
-        </w:rPr>
-        <w:t>s</w:t>
-      </w:r>
-      <w:r>
-        <w:rPr>
-          <w:rFonts w:cstheme="minorHAnsi"/>
-          <w:sz w:val="32"/>
-        </w:rPr>
-        <w:t xml:space="preserve"> 4 different games for each calendar week. </w:t>
+        <w:t xml:space="preserve">tracks 4 different games for each calendar week. </w:t>
       </w:r>
     </w:p>
     <w:p>
@@ -4863,14 +4849,7 @@
           <w:rFonts w:cstheme="minorHAnsi"/>
           <w:sz w:val="32"/>
         </w:rPr>
-        <w:t>website</w:t>
-      </w:r>
-      <w:r>
-        <w:rPr>
-          <w:rFonts w:cstheme="minorHAnsi"/>
-          <w:sz w:val="32"/>
-        </w:rPr>
-        <w:t xml:space="preserve"> will also measure how many points were </w:t>
+        <w:t xml:space="preserve">website will also measure how many points were </w:t>
       </w:r>
       <w:r>
         <w:rPr>
@@ -5097,7 +5076,6 @@
           <w:sz w:val="52"/>
         </w:rPr>
       </w:pPr>
-      <w:bookmarkStart w:id="6" w:name="_GoBack"/>
       <w:r>
         <w:rPr>
           <w:b/>
@@ -5113,14 +5091,13 @@
         <w:t>our Games</w:t>
       </w:r>
     </w:p>
-    <w:bookmarkEnd w:id="6"/>
     <w:p>
       <w:pPr>
         <w:rPr>
           <w:sz w:val="32"/>
         </w:rPr>
         <w:sectPr>
-          <w:footerReference w:type="default" r:id="rId10"/>
+          <w:footerReference w:type="default" r:id="rId11"/>
           <w:pgSz w:w="12240" w:h="15840"/>
           <w:pgMar w:top="450" w:right="630" w:bottom="540" w:left="810" w:header="720" w:footer="720" w:gutter="0"/>
           <w:pgNumType w:start="0"/>
@@ -5414,7 +5391,7 @@
                     </pic:cNvPicPr>
                   </pic:nvPicPr>
                   <pic:blipFill>
-                    <a:blip r:embed="rId11">
+                    <a:blip r:embed="rId12">
                       <a:extLst>
                         <a:ext uri="{28A0092B-C50C-407E-A947-70E740481C1C}">
                           <a14:useLocalDpi xmlns:a14="http://schemas.microsoft.com/office/drawing/2010/main" val="0"/>
@@ -5493,7 +5470,7 @@
         </w:rPr>
         <w:t xml:space="preserve">GitHub Link: </w:t>
       </w:r>
-      <w:hyperlink r:id="rId12" w:history="1">
+      <w:hyperlink r:id="rId13" w:history="1">
         <w:r>
           <w:rPr>
             <w:rStyle w:val="Hyperlink"/>
@@ -5525,9 +5502,23 @@
         <w:rPr>
           <w:sz w:val="32"/>
         </w:rPr>
-        <w:t xml:space="preserve">Azure Link: </w:t>
+        <w:t>Azure Link</w:t>
       </w:r>
-      <w:hyperlink r:id="rId13" w:history="1">
+      <w:r>
+        <w:rPr>
+          <w:sz w:val="32"/>
+        </w:rPr>
+        <w:t xml:space="preserve"> To Website</w:t>
+      </w:r>
+      <w:bookmarkStart w:id="3" w:name="_GoBack"/>
+      <w:bookmarkEnd w:id="3"/>
+      <w:r>
+        <w:rPr>
+          <w:sz w:val="32"/>
+        </w:rPr>
+        <w:t xml:space="preserve">: </w:t>
+      </w:r>
+      <w:hyperlink r:id="rId14" w:history="1">
         <w:r>
           <w:rPr>
             <w:rStyle w:val="Hyperlink"/>
@@ -5799,7 +5790,7 @@
 <w:numbering xmlns:wpc="http://schemas.microsoft.com/office/word/2010/wordprocessingCanvas" xmlns:mc="http://schemas.openxmlformats.org/markup-compatibility/2006" xmlns:o="urn:schemas-microsoft-com:office:office" xmlns:r="http://schemas.openxmlformats.org/officeDocument/2006/relationships" xmlns:m="http://schemas.openxmlformats.org/officeDocument/2006/math" xmlns:v="urn:schemas-microsoft-com:vml" xmlns:wp14="http://schemas.microsoft.com/office/word/2010/wordprocessingDrawing" xmlns:wp="http://schemas.openxmlformats.org/drawingml/2006/wordprocessingDrawing" xmlns:w10="urn:schemas-microsoft-com:office:word" xmlns:w="http://schemas.openxmlformats.org/wordprocessingml/2006/main" xmlns:w14="http://schemas.microsoft.com/office/word/2010/wordml" xmlns:w15="http://schemas.microsoft.com/office/word/2012/wordml" xmlns:wpg="http://schemas.microsoft.com/office/word/2010/wordprocessingGroup" xmlns:wpi="http://schemas.microsoft.com/office/word/2010/wordprocessingInk" xmlns:wne="http://schemas.microsoft.com/office/word/2006/wordml" xmlns:wps="http://schemas.microsoft.com/office/word/2010/wordprocessingShape" mc:Ignorable="w14 w15 wp14">
   <w:numPicBullet w:numPicBulletId="0">
     <w:pict>
-      <v:shapetype id="_x0000_t75" coordsize="21600,21600" o:spt="75" o:preferrelative="t" path="m@4@5l@4@11@9@11@9@5xe" filled="f" stroked="f">
+      <v:shapetype w14:anchorId="010B93AB" id="_x0000_t75" coordsize="21600,21600" o:spt="75" o:preferrelative="t" path="m@4@5l@4@11@9@11@9@5xe" filled="f" stroked="f">
         <v:stroke joinstyle="miter"/>
         <v:formulas>
           <v:f eqn="if lineDrawn pixelLineWidth 0"/>
@@ -5818,7 +5809,7 @@
         <v:path o:extrusionok="f" gradientshapeok="t" o:connecttype="rect"/>
         <o:lock v:ext="edit" aspectratio="t"/>
       </v:shapetype>
-      <v:shape id="_x0000_i1045" type="#_x0000_t75" style="width:11pt;height:11pt" o:bullet="t">
+      <v:shape id="_x0000_i1029" type="#_x0000_t75" style="width:11pt;height:11pt" o:bullet="t">
         <v:imagedata r:id="rId1" o:title="mso7D2D"/>
       </v:shape>
     </w:pict>
@@ -7361,6 +7352,7 @@
     <w:rsid w:val="00153783"/>
     <w:rsid w:val="003535F1"/>
     <w:rsid w:val="004243DC"/>
+    <w:rsid w:val="00567B72"/>
     <w:rsid w:val="00A238FD"/>
     <w:rsid w:val="00F220CB"/>
   </w:rsids>

</xml_diff>

<commit_message>
Completed four weeks forfour games
</commit_message>
<xml_diff>
--- a/COMP229-006-Project-1-External-Document.docx
+++ b/COMP229-006-Project-1-External-Document.docx
@@ -4436,6 +4436,22 @@
             </w:rPr>
             <w:t>Description</w:t>
           </w:r>
+        </w:p>
+        <w:p>
+          <w:pPr>
+            <w:pStyle w:val="ListParagraph"/>
+            <w:numPr>
+              <w:ilvl w:val="0"/>
+              <w:numId w:val="1"/>
+            </w:numPr>
+            <w:rPr>
+              <w:b/>
+              <w:bCs/>
+              <w:noProof/>
+              <w:sz w:val="28"/>
+              <w:szCs w:val="32"/>
+            </w:rPr>
+          </w:pPr>
           <w:r>
             <w:rPr>
               <w:b/>
@@ -4444,7 +4460,7 @@
               <w:sz w:val="28"/>
               <w:szCs w:val="32"/>
             </w:rPr>
-            <w:t xml:space="preserve"> ……………………………………………………………………………………….2</w:t>
+            <w:t>Game Structure Description</w:t>
           </w:r>
         </w:p>
         <w:p>
@@ -4470,7 +4486,35 @@
               <w:sz w:val="28"/>
               <w:szCs w:val="32"/>
             </w:rPr>
-            <w:t>Game Structure Description…………………………………………………………………………….3</w:t>
+            <w:t>Wireframe</w:t>
+          </w:r>
+          <w:bookmarkStart w:id="6" w:name="OLE_LINK8"/>
+          <w:bookmarkStart w:id="7" w:name="OLE_LINK9"/>
+        </w:p>
+        <w:p>
+          <w:pPr>
+            <w:pStyle w:val="ListParagraph"/>
+            <w:numPr>
+              <w:ilvl w:val="0"/>
+              <w:numId w:val="1"/>
+            </w:numPr>
+            <w:rPr>
+              <w:b/>
+              <w:bCs/>
+              <w:noProof/>
+              <w:sz w:val="28"/>
+              <w:szCs w:val="32"/>
+            </w:rPr>
+          </w:pPr>
+          <w:r>
+            <w:rPr>
+              <w:b/>
+              <w:bCs/>
+              <w:noProof/>
+              <w:sz w:val="28"/>
+              <w:szCs w:val="32"/>
+            </w:rPr>
+            <w:t>Game Tracker PART-B</w:t>
           </w:r>
         </w:p>
         <w:p>
@@ -4496,7 +4540,7 @@
               <w:sz w:val="28"/>
               <w:szCs w:val="32"/>
             </w:rPr>
-            <w:t>Wireframe………………………………………………………………………………………………………</w:t>
+            <w:t xml:space="preserve">Game Tracker </w:t>
           </w:r>
           <w:r>
             <w:rPr>
@@ -4506,9 +4550,11 @@
               <w:sz w:val="28"/>
               <w:szCs w:val="32"/>
             </w:rPr>
-            <w:t>.3</w:t>
+            <w:t>PART-C</w:t>
           </w:r>
         </w:p>
+        <w:bookmarkEnd w:id="6"/>
+        <w:bookmarkEnd w:id="7"/>
         <w:p>
           <w:pPr>
             <w:pStyle w:val="ListParagraph"/>
@@ -4532,45 +4578,11 @@
               <w:sz w:val="28"/>
               <w:szCs w:val="32"/>
             </w:rPr>
-            <w:t>Game Tracker PART-B……………………………………………………………………………………...4</w:t>
+            <w:t>GitHub And Azure Links</w:t>
           </w:r>
         </w:p>
-        <w:p>
-          <w:pPr>
-            <w:pStyle w:val="ListParagraph"/>
-            <w:numPr>
-              <w:ilvl w:val="0"/>
-              <w:numId w:val="1"/>
-            </w:numPr>
-            <w:rPr>
-              <w:b/>
-              <w:bCs/>
-              <w:noProof/>
-              <w:sz w:val="28"/>
-              <w:szCs w:val="32"/>
-            </w:rPr>
-          </w:pPr>
-          <w:r>
-            <w:rPr>
-              <w:b/>
-              <w:bCs/>
-              <w:noProof/>
-              <w:sz w:val="28"/>
-              <w:szCs w:val="32"/>
-            </w:rPr>
-            <w:t>GitHub And Azure Links…………………………………………………………………………………...</w:t>
-          </w:r>
-          <w:r>
-            <w:rPr>
-              <w:b/>
-              <w:bCs/>
-              <w:noProof/>
-              <w:sz w:val="28"/>
-              <w:szCs w:val="32"/>
-            </w:rPr>
-            <w:t>4</w:t>
-          </w:r>
-        </w:p>
+        <w:bookmarkStart w:id="8" w:name="_GoBack" w:displacedByCustomXml="next"/>
+        <w:bookmarkEnd w:id="8" w:displacedByCustomXml="next"/>
       </w:sdtContent>
     </w:sdt>
     <w:p>
@@ -5513,6 +5525,7 @@
           <w:sz w:val="32"/>
         </w:rPr>
       </w:pPr>
+      <w:bookmarkStart w:id="9" w:name="OLE_LINK6"/>
       <w:r>
         <w:rPr>
           <w:rFonts w:ascii="Arial Black" w:hAnsi="Arial Black"/>
@@ -5523,6 +5536,7 @@
         <w:t>Game tracker part-b</w:t>
       </w:r>
     </w:p>
+    <w:bookmarkEnd w:id="9"/>
     <w:p>
       <w:pPr>
         <w:rPr>
@@ -5783,9 +5797,9 @@
         </w:rPr>
         <w:t xml:space="preserve">Our main game tracking page setup includes a football game tracked between Toronto FC </w:t>
       </w:r>
-      <w:bookmarkStart w:id="6" w:name="OLE_LINK3"/>
-      <w:bookmarkStart w:id="7" w:name="OLE_LINK4"/>
-      <w:bookmarkStart w:id="8" w:name="OLE_LINK5"/>
+      <w:bookmarkStart w:id="10" w:name="OLE_LINK3"/>
+      <w:bookmarkStart w:id="11" w:name="OLE_LINK4"/>
+      <w:bookmarkStart w:id="12" w:name="OLE_LINK5"/>
       <w:r>
         <w:rPr>
           <w:rFonts w:ascii="Calibri" w:hAnsi="Calibri" w:cs="Calibri"/>
@@ -5815,9 +5829,9 @@
         </w:rPr>
         <w:t xml:space="preserve">The game is tracked in four </w:t>
       </w:r>
-      <w:bookmarkEnd w:id="6"/>
-      <w:bookmarkEnd w:id="7"/>
-      <w:bookmarkEnd w:id="8"/>
+      <w:bookmarkEnd w:id="10"/>
+      <w:bookmarkEnd w:id="11"/>
+      <w:bookmarkEnd w:id="12"/>
       <w:r>
         <w:rPr>
           <w:rFonts w:ascii="Calibri" w:hAnsi="Calibri" w:cs="Calibri"/>
@@ -6116,19 +6130,6 @@
     </w:p>
     <w:p>
       <w:pPr>
-        <w:autoSpaceDE w:val="0"/>
-        <w:autoSpaceDN w:val="0"/>
-        <w:adjustRightInd w:val="0"/>
-        <w:spacing w:after="0" w:line="240" w:lineRule="auto"/>
-        <w:rPr>
-          <w:rFonts w:ascii="Calibri" w:hAnsi="Calibri" w:cs="Calibri"/>
-          <w:sz w:val="32"/>
-          <w:szCs w:val="24"/>
-        </w:rPr>
-      </w:pPr>
-    </w:p>
-    <w:p>
-      <w:pPr>
         <w:pStyle w:val="TOCHeading"/>
         <w:numPr>
           <w:ilvl w:val="0"/>
@@ -6140,19 +6141,122 @@
           <w:sz w:val="32"/>
         </w:rPr>
       </w:pPr>
-      <w:bookmarkStart w:id="9" w:name="OLE_LINK1"/>
-      <w:bookmarkStart w:id="10" w:name="OLE_LINK2"/>
+      <w:bookmarkStart w:id="13" w:name="OLE_LINK7"/>
       <w:r>
         <w:rPr>
           <w:rFonts w:ascii="Arial Black" w:hAnsi="Arial Black"/>
           <w:b/>
           <w:sz w:val="32"/>
         </w:rPr>
+        <w:lastRenderedPageBreak/>
+        <w:t>Game tracker part-C</w:t>
+      </w:r>
+    </w:p>
+    <w:bookmarkEnd w:id="13"/>
+    <w:p>
+      <w:pPr>
+        <w:autoSpaceDE w:val="0"/>
+        <w:autoSpaceDN w:val="0"/>
+        <w:adjustRightInd w:val="0"/>
+        <w:spacing w:after="0" w:line="240" w:lineRule="auto"/>
+        <w:rPr>
+          <w:rFonts w:ascii="Calibri" w:hAnsi="Calibri" w:cs="Calibri"/>
+          <w:sz w:val="32"/>
+          <w:szCs w:val="24"/>
+        </w:rPr>
+      </w:pPr>
+    </w:p>
+    <w:p>
+      <w:pPr>
+        <w:autoSpaceDE w:val="0"/>
+        <w:autoSpaceDN w:val="0"/>
+        <w:adjustRightInd w:val="0"/>
+        <w:spacing w:after="0" w:line="240" w:lineRule="auto"/>
+        <w:rPr>
+          <w:rFonts w:ascii="Calibri" w:hAnsi="Calibri" w:cs="Calibri"/>
+          <w:sz w:val="32"/>
+          <w:szCs w:val="24"/>
+        </w:rPr>
+      </w:pPr>
+    </w:p>
+    <w:p>
+      <w:pPr>
+        <w:autoSpaceDE w:val="0"/>
+        <w:autoSpaceDN w:val="0"/>
+        <w:adjustRightInd w:val="0"/>
+        <w:spacing w:after="0" w:line="240" w:lineRule="auto"/>
+        <w:rPr>
+          <w:rFonts w:ascii="Calibri" w:hAnsi="Calibri" w:cs="Calibri"/>
+          <w:sz w:val="32"/>
+          <w:szCs w:val="24"/>
+        </w:rPr>
+      </w:pPr>
+    </w:p>
+    <w:p>
+      <w:pPr>
+        <w:autoSpaceDE w:val="0"/>
+        <w:autoSpaceDN w:val="0"/>
+        <w:adjustRightInd w:val="0"/>
+        <w:spacing w:after="0" w:line="240" w:lineRule="auto"/>
+        <w:rPr>
+          <w:rFonts w:ascii="Calibri" w:hAnsi="Calibri" w:cs="Calibri"/>
+          <w:sz w:val="32"/>
+          <w:szCs w:val="24"/>
+        </w:rPr>
+      </w:pPr>
+    </w:p>
+    <w:p>
+      <w:pPr>
+        <w:autoSpaceDE w:val="0"/>
+        <w:autoSpaceDN w:val="0"/>
+        <w:adjustRightInd w:val="0"/>
+        <w:spacing w:after="0" w:line="240" w:lineRule="auto"/>
+        <w:rPr>
+          <w:rFonts w:ascii="Calibri" w:hAnsi="Calibri" w:cs="Calibri"/>
+          <w:sz w:val="32"/>
+          <w:szCs w:val="24"/>
+        </w:rPr>
+      </w:pPr>
+    </w:p>
+    <w:p>
+      <w:pPr>
+        <w:autoSpaceDE w:val="0"/>
+        <w:autoSpaceDN w:val="0"/>
+        <w:adjustRightInd w:val="0"/>
+        <w:spacing w:after="0" w:line="240" w:lineRule="auto"/>
+        <w:rPr>
+          <w:rFonts w:ascii="Calibri" w:hAnsi="Calibri" w:cs="Calibri"/>
+          <w:sz w:val="32"/>
+          <w:szCs w:val="24"/>
+        </w:rPr>
+      </w:pPr>
+    </w:p>
+    <w:p>
+      <w:pPr>
+        <w:pStyle w:val="TOCHeading"/>
+        <w:numPr>
+          <w:ilvl w:val="0"/>
+          <w:numId w:val="3"/>
+        </w:numPr>
+        <w:rPr>
+          <w:rFonts w:ascii="Arial Black" w:hAnsi="Arial Black"/>
+          <w:b/>
+          <w:sz w:val="32"/>
+        </w:rPr>
+      </w:pPr>
+      <w:bookmarkStart w:id="14" w:name="OLE_LINK1"/>
+      <w:bookmarkStart w:id="15" w:name="OLE_LINK2"/>
+      <w:r>
+        <w:rPr>
+          <w:rFonts w:ascii="Arial Black" w:hAnsi="Arial Black"/>
+          <w:b/>
+          <w:sz w:val="32"/>
+        </w:rPr>
         <w:t>github and azure link</w:t>
       </w:r>
     </w:p>
-    <w:bookmarkEnd w:id="9"/>
-    <w:bookmarkEnd w:id="10"/>
+    <w:bookmarkEnd w:id="14"/>
+    <w:bookmarkEnd w:id="15"/>
     <w:p>
       <w:pPr>
         <w:rPr>
@@ -6265,8 +6369,6 @@
           <w:sz w:val="32"/>
         </w:rPr>
       </w:pPr>
-      <w:bookmarkStart w:id="11" w:name="_GoBack"/>
-      <w:bookmarkEnd w:id="11"/>
     </w:p>
     <w:sectPr>
       <w:type w:val="continuous"/>
@@ -6354,7 +6456,7 @@
         <v:path o:extrusionok="f" gradientshapeok="t" o:connecttype="rect"/>
         <o:lock v:ext="edit" aspectratio="t"/>
       </v:shapetype>
-      <v:shape id="_x0000_i1033" type="#_x0000_t75" style="width:10.5pt;height:10.5pt" o:bullet="t">
+      <v:shape id="_x0000_i1031" type="#_x0000_t75" style="width:10.3pt;height:10.3pt" o:bullet="t">
         <v:imagedata r:id="rId1" o:title="mso7D2D"/>
       </v:shape>
     </w:pict>
@@ -7061,6 +7163,95 @@
     </w:lvl>
   </w:abstractNum>
   <w:abstractNum w:abstractNumId="7" w15:restartNumberingAfterBreak="0">
+    <w:nsid w:val="6F71122D"/>
+    <w:multiLevelType w:val="hybridMultilevel"/>
+    <w:tmpl w:val="EBDCF5C6"/>
+    <w:lvl w:ilvl="0" w:tplc="1E08965C">
+      <w:start w:val="1"/>
+      <w:numFmt w:val="decimal"/>
+      <w:lvlText w:val="%1."/>
+      <w:lvlJc w:val="left"/>
+      <w:pPr>
+        <w:ind w:left="825" w:hanging="465"/>
+      </w:pPr>
+      <w:rPr>
+        <w:rFonts w:hint="default"/>
+      </w:rPr>
+    </w:lvl>
+    <w:lvl w:ilvl="1" w:tplc="04090019" w:tentative="1">
+      <w:start w:val="1"/>
+      <w:numFmt w:val="lowerLetter"/>
+      <w:lvlText w:val="%2."/>
+      <w:lvlJc w:val="left"/>
+      <w:pPr>
+        <w:ind w:left="1440" w:hanging="360"/>
+      </w:pPr>
+    </w:lvl>
+    <w:lvl w:ilvl="2" w:tplc="0409001B" w:tentative="1">
+      <w:start w:val="1"/>
+      <w:numFmt w:val="lowerRoman"/>
+      <w:lvlText w:val="%3."/>
+      <w:lvlJc w:val="right"/>
+      <w:pPr>
+        <w:ind w:left="2160" w:hanging="180"/>
+      </w:pPr>
+    </w:lvl>
+    <w:lvl w:ilvl="3" w:tplc="0409000F" w:tentative="1">
+      <w:start w:val="1"/>
+      <w:numFmt w:val="decimal"/>
+      <w:lvlText w:val="%4."/>
+      <w:lvlJc w:val="left"/>
+      <w:pPr>
+        <w:ind w:left="2880" w:hanging="360"/>
+      </w:pPr>
+    </w:lvl>
+    <w:lvl w:ilvl="4" w:tplc="04090019" w:tentative="1">
+      <w:start w:val="1"/>
+      <w:numFmt w:val="lowerLetter"/>
+      <w:lvlText w:val="%5."/>
+      <w:lvlJc w:val="left"/>
+      <w:pPr>
+        <w:ind w:left="3600" w:hanging="360"/>
+      </w:pPr>
+    </w:lvl>
+    <w:lvl w:ilvl="5" w:tplc="0409001B" w:tentative="1">
+      <w:start w:val="1"/>
+      <w:numFmt w:val="lowerRoman"/>
+      <w:lvlText w:val="%6."/>
+      <w:lvlJc w:val="right"/>
+      <w:pPr>
+        <w:ind w:left="4320" w:hanging="180"/>
+      </w:pPr>
+    </w:lvl>
+    <w:lvl w:ilvl="6" w:tplc="0409000F" w:tentative="1">
+      <w:start w:val="1"/>
+      <w:numFmt w:val="decimal"/>
+      <w:lvlText w:val="%7."/>
+      <w:lvlJc w:val="left"/>
+      <w:pPr>
+        <w:ind w:left="5040" w:hanging="360"/>
+      </w:pPr>
+    </w:lvl>
+    <w:lvl w:ilvl="7" w:tplc="04090019" w:tentative="1">
+      <w:start w:val="1"/>
+      <w:numFmt w:val="lowerLetter"/>
+      <w:lvlText w:val="%8."/>
+      <w:lvlJc w:val="left"/>
+      <w:pPr>
+        <w:ind w:left="5760" w:hanging="360"/>
+      </w:pPr>
+    </w:lvl>
+    <w:lvl w:ilvl="8" w:tplc="0409001B" w:tentative="1">
+      <w:start w:val="1"/>
+      <w:numFmt w:val="lowerRoman"/>
+      <w:lvlText w:val="%9."/>
+      <w:lvlJc w:val="right"/>
+      <w:pPr>
+        <w:ind w:left="6480" w:hanging="180"/>
+      </w:pPr>
+    </w:lvl>
+  </w:abstractNum>
+  <w:abstractNum w:abstractNumId="8" w15:restartNumberingAfterBreak="0">
     <w:nsid w:val="765D1DF6"/>
     <w:multiLevelType w:val="hybridMultilevel"/>
     <w:tmpl w:val="EBDCF5C6"/>
@@ -7149,7 +7340,7 @@
       </w:pPr>
     </w:lvl>
   </w:abstractNum>
-  <w:abstractNum w:abstractNumId="8" w15:restartNumberingAfterBreak="0">
+  <w:abstractNum w:abstractNumId="9" w15:restartNumberingAfterBreak="0">
     <w:nsid w:val="7BDF5F24"/>
     <w:multiLevelType w:val="hybridMultilevel"/>
     <w:tmpl w:val="A1108430"/>
@@ -7263,7 +7454,7 @@
       </w:rPr>
     </w:lvl>
   </w:abstractNum>
-  <w:abstractNum w:abstractNumId="9" w15:restartNumberingAfterBreak="0">
+  <w:abstractNum w:abstractNumId="10" w15:restartNumberingAfterBreak="0">
     <w:nsid w:val="7F4D02D9"/>
     <w:multiLevelType w:val="hybridMultilevel"/>
     <w:tmpl w:val="EBDCF5C6"/>
@@ -7359,7 +7550,7 @@
     <w:abstractNumId w:val="0"/>
   </w:num>
   <w:num w:numId="3">
-    <w:abstractNumId w:val="7"/>
+    <w:abstractNumId w:val="8"/>
   </w:num>
   <w:num w:numId="4">
     <w:abstractNumId w:val="4"/>
@@ -7374,13 +7565,16 @@
     <w:abstractNumId w:val="2"/>
   </w:num>
   <w:num w:numId="8">
-    <w:abstractNumId w:val="8"/>
+    <w:abstractNumId w:val="9"/>
   </w:num>
   <w:num w:numId="9">
-    <w:abstractNumId w:val="9"/>
+    <w:abstractNumId w:val="10"/>
   </w:num>
   <w:num w:numId="10">
     <w:abstractNumId w:val="5"/>
+  </w:num>
+  <w:num w:numId="11">
+    <w:abstractNumId w:val="7"/>
   </w:num>
 </w:numbering>
 </file>

</xml_diff>